<commit_message>
removed old user input code
</commit_message>
<xml_diff>
--- a/Techical Report.docx
+++ b/Techical Report.docx
@@ -2347,43 +2347,7 @@
         <w:rPr>
           <w:lang w:eastAsia="en-GB"/>
         </w:rPr>
-        <w:t>two is to c</w:t>
-      </w:r>
-      <w:r>
-        <w:rPr>
-          <w:lang w:eastAsia="en-GB"/>
-        </w:rPr>
-        <w:t>reate a stand-alone application which uses the</w:t>
-      </w:r>
-      <w:r>
-        <w:rPr>
-          <w:lang w:eastAsia="en-GB"/>
-        </w:rPr>
-        <w:t xml:space="preserve"> li</w:t>
-      </w:r>
-      <w:r>
-        <w:rPr>
-          <w:lang w:eastAsia="en-GB"/>
-        </w:rPr>
-        <w:t>brar</w:t>
-      </w:r>
-      <w:r>
-        <w:rPr>
-          <w:lang w:eastAsia="en-GB"/>
-        </w:rPr>
-        <w:t>y from</w:t>
-      </w:r>
-      <w:r>
-        <w:rPr>
-          <w:lang w:eastAsia="en-GB"/>
-        </w:rPr>
-        <w:t xml:space="preserve"> part </w:t>
-      </w:r>
-      <w:r>
-        <w:rPr>
-          <w:lang w:eastAsia="en-GB"/>
-        </w:rPr>
-        <w:t xml:space="preserve">one. </w:t>
+        <w:t xml:space="preserve">two is to create a stand-alone application which uses the library from part one. </w:t>
       </w:r>
       <w:r>
         <w:rPr>
@@ -2425,13 +2389,7 @@
         <w:rPr>
           <w:lang w:eastAsia="en-GB"/>
         </w:rPr>
-        <w:t>In</w:t>
-      </w:r>
-      <w:r>
-        <w:rPr>
-          <w:lang w:eastAsia="en-GB"/>
-        </w:rPr>
-        <w:t xml:space="preserve">put folder </w:t>
+        <w:t xml:space="preserve">Input folder </w:t>
       </w:r>
     </w:p>
     <w:p>
@@ -2449,25 +2407,7 @@
         <w:rPr>
           <w:lang w:eastAsia="en-GB"/>
         </w:rPr>
-        <w:t>In</w:t>
-      </w:r>
-      <w:r>
-        <w:rPr>
-          <w:lang w:eastAsia="en-GB"/>
-        </w:rPr>
-        <w:t>put file</w:t>
-      </w:r>
-      <w:r>
-        <w:rPr>
-          <w:lang w:eastAsia="en-GB"/>
-        </w:rPr>
-        <w:t xml:space="preserve"> </w:t>
-      </w:r>
-      <w:r>
-        <w:rPr>
-          <w:lang w:eastAsia="en-GB"/>
-        </w:rPr>
-        <w:t>name</w:t>
+        <w:t>Input file name</w:t>
       </w:r>
     </w:p>
     <w:p>
@@ -2695,14 +2635,27 @@
       <w:r>
         <w:t xml:space="preserve">Figure </w:t>
       </w:r>
-      <w:fldSimple w:instr=" SEQ Figure \* ARABIC ">
-        <w:r>
-          <w:rPr>
-            <w:noProof/>
-          </w:rPr>
-          <w:t>1</w:t>
-        </w:r>
-      </w:fldSimple>
+      <w:r>
+        <w:fldChar w:fldCharType="begin"/>
+      </w:r>
+      <w:r>
+        <w:instrText xml:space="preserve"> SEQ Figure \* ARABIC </w:instrText>
+      </w:r>
+      <w:r>
+        <w:fldChar w:fldCharType="separate"/>
+      </w:r>
+      <w:r>
+        <w:rPr>
+          <w:noProof/>
+        </w:rPr>
+        <w:t>1</w:t>
+      </w:r>
+      <w:r>
+        <w:rPr>
+          <w:noProof/>
+        </w:rPr>
+        <w:fldChar w:fldCharType="end"/>
+      </w:r>
       <w:r>
         <w:t xml:space="preserve"> - User Interface Stepwise Refinement</w:t>
       </w:r>
@@ -2749,14 +2702,27 @@
       <w:r>
         <w:t xml:space="preserve">Figure </w:t>
       </w:r>
-      <w:fldSimple w:instr=" SEQ Figure \* ARABIC ">
-        <w:r>
-          <w:rPr>
-            <w:noProof/>
-          </w:rPr>
-          <w:t>2</w:t>
-        </w:r>
-      </w:fldSimple>
+      <w:r>
+        <w:fldChar w:fldCharType="begin"/>
+      </w:r>
+      <w:r>
+        <w:instrText xml:space="preserve"> SEQ Figure \* ARABIC </w:instrText>
+      </w:r>
+      <w:r>
+        <w:fldChar w:fldCharType="separate"/>
+      </w:r>
+      <w:r>
+        <w:rPr>
+          <w:noProof/>
+        </w:rPr>
+        <w:t>2</w:t>
+      </w:r>
+      <w:r>
+        <w:rPr>
+          <w:noProof/>
+        </w:rPr>
+        <w:fldChar w:fldCharType="end"/>
+      </w:r>
       <w:r>
         <w:t xml:space="preserve"> - </w:t>
       </w:r>
@@ -2812,10 +2778,10 @@
           <w:noProof/>
         </w:rPr>
         <w:drawing>
-          <wp:inline distT="0" distB="0" distL="0" distR="0" wp14:anchorId="7243EE85" wp14:editId="280B8EFA">
-            <wp:extent cx="5280660" cy="4774106"/>
-            <wp:effectExtent l="0" t="0" r="0" b="7620"/>
-            <wp:docPr id="1" name="Picture 1"/>
+          <wp:inline distT="0" distB="0" distL="0" distR="0" wp14:anchorId="5CACE65C" wp14:editId="478FD49F">
+            <wp:extent cx="5549229" cy="4472940"/>
+            <wp:effectExtent l="0" t="0" r="0" b="3810"/>
+            <wp:docPr id="6" name="Picture 6"/>
             <wp:cNvGraphicFramePr>
               <a:graphicFrameLocks xmlns:a="http://schemas.openxmlformats.org/drawingml/2006/main" noChangeAspect="1"/>
             </wp:cNvGraphicFramePr>
@@ -2844,7 +2810,7 @@
                   <pic:spPr bwMode="auto">
                     <a:xfrm>
                       <a:off x="0" y="0"/>
-                      <a:ext cx="5311958" cy="4802402"/>
+                      <a:ext cx="5558051" cy="4480051"/>
                     </a:xfrm>
                     <a:prstGeom prst="rect">
                       <a:avLst/>
@@ -21536,7 +21502,7 @@
 </file>
 
 <file path=customXml/itemProps1.xml><?xml version="1.0" encoding="utf-8"?>
-<ds:datastoreItem xmlns:ds="http://schemas.openxmlformats.org/officeDocument/2006/customXml" ds:itemID="{4D56E37B-697E-41C1-A328-CADA930C0DAB}">
+<ds:datastoreItem xmlns:ds="http://schemas.openxmlformats.org/officeDocument/2006/customXml" ds:itemID="{4264170D-87C5-4C1C-B3FB-52CC0E78D222}">
   <ds:schemaRefs>
     <ds:schemaRef ds:uri="http://schemas.openxmlformats.org/officeDocument/2006/bibliography"/>
   </ds:schemaRefs>

</xml_diff>